<commit_message>
add: can write check now, fix: logging
</commit_message>
<xml_diff>
--- a/check/check.docx
+++ b/check/check.docx
@@ -54,7 +54,7 @@
           <w:szCs w:val="20"/>
           <w:lang w:val="en-US"/>
         </w:rPr>
-        <w:t>Иван Семенов</w:t>
+        <w:t>Олег Семенов</w:t>
       </w:r>
       <w:r>
         <w:rPr>
@@ -142,7 +142,7 @@
           <w:szCs w:val="20"/>
           <w:lang w:val="en-US"/>
         </w:rPr>
-        <w:t>Банковской картой</w:t>
+        <w:t>Банковской картой курьеру</w:t>
       </w:r>
     </w:p>
     <w:p>
@@ -195,25 +195,26 @@
           <w:szCs w:val="20"/>
           <w:lang w:val="en-US"/>
         </w:rPr>
-        <w:t>Нет</w:t>
-      </w:r>
-    </w:p>
-    <w:p>
-      <w:pPr>
-        <w:spacing w:after="0"/>
-        <w:rPr>
-          <w:rFonts w:ascii="Times New Roman" w:hAnsi="Times New Roman" w:cs="Times New Roman"/>
-          <w:sz w:val="20"/>
-          <w:szCs w:val="20"/>
-        </w:rPr>
-      </w:pPr>
-      <w:r>
-        <w:rPr>
-          <w:rFonts w:ascii="Times New Roman" w:hAnsi="Times New Roman" w:cs="Times New Roman"/>
-          <w:sz w:val="20"/>
-          <w:szCs w:val="20"/>
-          <w:lang w:val="en-US"/>
-        </w:rPr>
+        <w:t>Да</w:t>
+      </w:r>
+    </w:p>
+    <w:p>
+      <w:pPr>
+        <w:spacing w:after="0"/>
+        <w:rPr>
+          <w:rFonts w:ascii="Times New Roman" w:hAnsi="Times New Roman" w:cs="Times New Roman"/>
+          <w:sz w:val="20"/>
+          <w:szCs w:val="20"/>
+        </w:rPr>
+      </w:pPr>
+      <w:r>
+        <w:rPr>
+          <w:rFonts w:ascii="Times New Roman" w:hAnsi="Times New Roman" w:cs="Times New Roman"/>
+          <w:sz w:val="20"/>
+          <w:szCs w:val="20"/>
+          <w:lang w:val="en-US"/>
+        </w:rPr>
+        <w:t>Адрес - ул. Пушкинская 29а</w:t>
       </w:r>
     </w:p>
     <w:p>
@@ -233,6 +234,7 @@
           <w:szCs w:val="20"/>
           <w:lang w:val="en-US"/>
         </w:rPr>
+        <w:t>Подъезд 2,</w:t>
       </w:r>
       <w:proofErr w:type="spellEnd"/>
       <w:r>
@@ -250,6 +252,7 @@
           <w:szCs w:val="20"/>
           <w:lang w:val="en-US"/>
         </w:rPr>
+        <w:t>Этаж 5,</w:t>
       </w:r>
       <w:r>
         <w:rPr>
@@ -267,6 +270,7 @@
           <w:szCs w:val="20"/>
           <w:lang w:val="en-US"/>
         </w:rPr>
+        <w:t>Квартира 91.</w:t>
       </w:r>
       <w:proofErr w:type="spellEnd"/>
     </w:p>
@@ -305,6 +309,12 @@
         <w:tab/>
         <w:tab/>
         <w:t>2 * 499.0₽</w:t>
+        <w:br/>
+        <w:t xml:space="preserve"> - </w:t>
+        <w:t>Филадельфия</w:t>
+        <w:tab/>
+        <w:tab/>
+        <w:t>3 * 350.0₽</w:t>
         <w:br/>
       </w:r>
     </w:p>

</xml_diff>